<commit_message>
RESTE SEED à faire
supp image réa
</commit_message>
<xml_diff>
--- a/TP4_-_Super_Galerie_Infinie.docx
+++ b/TP4_-_Super_Galerie_Infinie.docx
@@ -28,9 +28,11 @@
       <w:pPr>
         <w:pStyle w:val="Titre"/>
       </w:pPr>
+      <w:proofErr w:type="spellStart"/>
       <w:r>
         <w:t>SuperGalerieInfinie</w:t>
       </w:r>
+      <w:proofErr w:type="spellEnd"/>
     </w:p>
     <w:p>
       <w:pPr>
@@ -77,7 +79,15 @@
     </w:p>
     <w:p>
       <w:r>
-        <w:t>Le projet serveur sera fait avec le Framework .Net Core Web API.</w:t>
+        <w:t xml:space="preserve">Le projet serveur sera fait avec le Framework .Net </w:t>
+      </w:r>
+      <w:proofErr w:type="spellStart"/>
+      <w:r>
+        <w:t>Core</w:t>
+      </w:r>
+      <w:proofErr w:type="spellEnd"/>
+      <w:r>
+        <w:t xml:space="preserve"> Web API.</w:t>
       </w:r>
     </w:p>
     <w:p>
@@ -278,7 +288,31 @@
           <w:sz w:val="24"/>
           <w:szCs w:val="24"/>
         </w:rPr>
-        <w:t xml:space="preserve"> à l’aide d’une librairie JS. (Ex. Masonry ou Glide JS)</w:t>
+        <w:t xml:space="preserve"> à l’aide d’une librairie JS. (Ex. </w:t>
+      </w:r>
+      <w:proofErr w:type="spellStart"/>
+      <w:r>
+        <w:rPr>
+          <w:rStyle w:val="Titre2Car"/>
+          <w:rFonts w:asciiTheme="minorHAnsi" w:hAnsiTheme="minorHAnsi"/>
+          <w:b w:val="0"/>
+          <w:color w:val="auto"/>
+          <w:sz w:val="24"/>
+          <w:szCs w:val="24"/>
+        </w:rPr>
+        <w:t>Masonry</w:t>
+      </w:r>
+      <w:proofErr w:type="spellEnd"/>
+      <w:r>
+        <w:rPr>
+          <w:rStyle w:val="Titre2Car"/>
+          <w:rFonts w:asciiTheme="minorHAnsi" w:hAnsiTheme="minorHAnsi"/>
+          <w:b w:val="0"/>
+          <w:color w:val="auto"/>
+          <w:sz w:val="24"/>
+          <w:szCs w:val="24"/>
+        </w:rPr>
+        <w:t xml:space="preserve"> ou Glide JS)</w:t>
       </w:r>
     </w:p>
     <w:p>
@@ -443,6 +477,7 @@
       <w:r>
         <w:t xml:space="preserve">Il sera possible de voir les photos de nos propres galeries et des galeries publiques à l’aide de </w:t>
       </w:r>
+      <w:proofErr w:type="spellStart"/>
       <w:r>
         <w:rPr>
           <w:b/>
@@ -450,9 +485,11 @@
         </w:rPr>
         <w:t>Masonry</w:t>
       </w:r>
+      <w:proofErr w:type="spellEnd"/>
       <w:r>
         <w:t xml:space="preserve"> ou de </w:t>
       </w:r>
+      <w:proofErr w:type="spellStart"/>
       <w:r>
         <w:rPr>
           <w:b/>
@@ -460,14 +497,26 @@
         </w:rPr>
         <w:t>GlideJS</w:t>
       </w:r>
-      <w:r>
-        <w:t>. L’affichage n’a pas a être parfait, mais le résultat doit ressembler aux notes de cours.</w:t>
+      <w:proofErr w:type="spellEnd"/>
+      <w:r>
+        <w:t xml:space="preserve">. L’affichage n’a pas </w:t>
+      </w:r>
+      <w:proofErr w:type="spellStart"/>
+      <w:proofErr w:type="gramStart"/>
+      <w:r>
+        <w:t>a</w:t>
+      </w:r>
+      <w:proofErr w:type="spellEnd"/>
+      <w:proofErr w:type="gramEnd"/>
+      <w:r>
+        <w:t xml:space="preserve"> être parfait, mais le résultat doit ressembler aux notes de cours.</w:t>
       </w:r>
     </w:p>
     <w:p>
       <w:r>
         <w:t xml:space="preserve"> (Une autre librairie JS peut être utilisée, tant que ce n’est pas une librairie Angular. Nous ne pourrons toutefois pas vous guider si vous avez du mal avec d’autres librairies que les deux proposées. Si une librairie commence par </w:t>
       </w:r>
+      <w:proofErr w:type="spellStart"/>
       <w:r>
         <w:rPr>
           <w:i/>
@@ -475,6 +524,7 @@
         </w:rPr>
         <w:t>ng</w:t>
       </w:r>
+      <w:proofErr w:type="spellEnd"/>
       <w:r>
         <w:t>, c’est très probablement une librairie Angular)</w:t>
       </w:r>
@@ -569,6 +619,7 @@
       <w:r>
         <w:t xml:space="preserve">n’a pas d’image de couverture, il faut mettre une image de remplacement : un </w:t>
       </w:r>
+      <w:proofErr w:type="spellStart"/>
       <w:r>
         <w:rPr>
           <w:i/>
@@ -576,11 +627,20 @@
         </w:rPr>
         <w:t>placeholder</w:t>
       </w:r>
+      <w:proofErr w:type="spellEnd"/>
       <w:r>
         <w:t>.</w:t>
       </w:r>
       <w:r>
-        <w:t xml:space="preserve"> Le placeholder peut être stocké dans le projet Angular</w:t>
+        <w:t xml:space="preserve"> Le </w:t>
+      </w:r>
+      <w:proofErr w:type="spellStart"/>
+      <w:r>
+        <w:t>placeholder</w:t>
+      </w:r>
+      <w:proofErr w:type="spellEnd"/>
+      <w:r>
+        <w:t xml:space="preserve"> peut être stocké dans le projet Angular</w:t>
       </w:r>
       <w:r>
         <w:t xml:space="preserve"> ou être envoyé par le serveur</w:t>
@@ -647,9 +707,11 @@
       <w:pPr>
         <w:pStyle w:val="Titre1"/>
       </w:pPr>
+      <w:proofErr w:type="spellStart"/>
       <w:r>
         <w:t>Seed</w:t>
       </w:r>
+      <w:proofErr w:type="spellEnd"/>
     </w:p>
     <w:p>
       <w:pPr>
@@ -660,7 +722,15 @@
         </w:numPr>
       </w:pPr>
       <w:r>
-        <w:t xml:space="preserve">Dans le seed, ajoutez au moins une photo de couverture et </w:t>
+        <w:t xml:space="preserve">Dans le </w:t>
+      </w:r>
+      <w:proofErr w:type="spellStart"/>
+      <w:r>
+        <w:t>seed</w:t>
+      </w:r>
+      <w:proofErr w:type="spellEnd"/>
+      <w:r>
+        <w:t xml:space="preserve">, ajoutez au moins une photo de couverture et </w:t>
       </w:r>
       <w:r>
         <w:t xml:space="preserve">au moins </w:t>
@@ -1396,7 +1466,43 @@
                 <w:szCs w:val="20"/>
                 <w:lang w:eastAsia="fr-CA"/>
               </w:rPr>
-              <w:t>Affichage des photos avec GlideJS, Masonry ou une autre librairie JS</w:t>
+              <w:t xml:space="preserve">Affichage des photos avec </w:t>
+            </w:r>
+            <w:proofErr w:type="spellStart"/>
+            <w:r>
+              <w:rPr>
+                <w:sz w:val="20"/>
+                <w:szCs w:val="20"/>
+                <w:lang w:eastAsia="fr-CA"/>
+              </w:rPr>
+              <w:t>GlideJS</w:t>
+            </w:r>
+            <w:proofErr w:type="spellEnd"/>
+            <w:r>
+              <w:rPr>
+                <w:sz w:val="20"/>
+                <w:szCs w:val="20"/>
+                <w:lang w:eastAsia="fr-CA"/>
+              </w:rPr>
+              <w:t xml:space="preserve">, </w:t>
+            </w:r>
+            <w:proofErr w:type="spellStart"/>
+            <w:r>
+              <w:rPr>
+                <w:sz w:val="20"/>
+                <w:szCs w:val="20"/>
+                <w:lang w:eastAsia="fr-CA"/>
+              </w:rPr>
+              <w:t>Masonry</w:t>
+            </w:r>
+            <w:proofErr w:type="spellEnd"/>
+            <w:r>
+              <w:rPr>
+                <w:sz w:val="20"/>
+                <w:szCs w:val="20"/>
+                <w:lang w:eastAsia="fr-CA"/>
+              </w:rPr>
+              <w:t xml:space="preserve"> ou une autre librairie JS</w:t>
             </w:r>
           </w:p>
         </w:tc>
@@ -1468,6 +1574,7 @@
               <w:rPr>
                 <w:sz w:val="20"/>
                 <w:szCs w:val="20"/>
+                <w:highlight w:val="yellow"/>
                 <w:lang w:eastAsia="fr-CA"/>
               </w:rPr>
               <w:t>Suppression des photos dans les fichiers du serveur lorsque supprimées de la BD</w:t>
@@ -1476,9 +1583,30 @@
               <w:rPr>
                 <w:sz w:val="20"/>
                 <w:szCs w:val="20"/>
-                <w:lang w:eastAsia="fr-CA"/>
-              </w:rPr>
-              <w:t xml:space="preserve"> (Pensez à  la suppression d’une galerie et au remplacement d’une photo de couverture !)</w:t>
+                <w:highlight w:val="yellow"/>
+                <w:lang w:eastAsia="fr-CA"/>
+              </w:rPr>
+              <w:t xml:space="preserve"> (Pensez </w:t>
+            </w:r>
+            <w:proofErr w:type="gramStart"/>
+            <w:r>
+              <w:rPr>
+                <w:sz w:val="20"/>
+                <w:szCs w:val="20"/>
+                <w:highlight w:val="yellow"/>
+                <w:lang w:eastAsia="fr-CA"/>
+              </w:rPr>
+              <w:t>à  la</w:t>
+            </w:r>
+            <w:proofErr w:type="gramEnd"/>
+            <w:r>
+              <w:rPr>
+                <w:sz w:val="20"/>
+                <w:szCs w:val="20"/>
+                <w:highlight w:val="yellow"/>
+                <w:lang w:eastAsia="fr-CA"/>
+              </w:rPr>
+              <w:t xml:space="preserve"> suppression d’une galerie et au remplacement d’une photo de couverture !)</w:t>
             </w:r>
           </w:p>
         </w:tc>
@@ -1562,13 +1690,25 @@
                 <w:lang w:eastAsia="fr-CA"/>
               </w:rPr>
             </w:pPr>
+            <w:proofErr w:type="spellStart"/>
             <w:r>
               <w:rPr>
                 <w:sz w:val="20"/>
                 <w:szCs w:val="20"/>
-                <w:lang w:eastAsia="fr-CA"/>
-              </w:rPr>
-              <w:t>Seed (Photo de couverture + Photo ordinaire)</w:t>
+                <w:highlight w:val="red"/>
+                <w:lang w:eastAsia="fr-CA"/>
+              </w:rPr>
+              <w:t>Seed</w:t>
+            </w:r>
+            <w:proofErr w:type="spellEnd"/>
+            <w:r>
+              <w:rPr>
+                <w:sz w:val="20"/>
+                <w:szCs w:val="20"/>
+                <w:highlight w:val="red"/>
+                <w:lang w:eastAsia="fr-CA"/>
+              </w:rPr>
+              <w:t xml:space="preserve"> (Photo de couverture + Photo ordinaire)</w:t>
             </w:r>
           </w:p>
         </w:tc>
@@ -1652,12 +1792,12 @@
     <w:p/>
     <w:p/>
     <w:sectPr>
-      <w:headerReference w:type="even" r:id="rId7"/>
-      <w:headerReference w:type="default" r:id="rId8"/>
-      <w:footerReference w:type="even" r:id="rId9"/>
-      <w:footerReference w:type="default" r:id="rId10"/>
-      <w:headerReference w:type="first" r:id="rId11"/>
-      <w:footerReference w:type="first" r:id="rId12"/>
+      <w:headerReference w:type="even" r:id="rId10"/>
+      <w:headerReference w:type="default" r:id="rId11"/>
+      <w:footerReference w:type="even" r:id="rId12"/>
+      <w:footerReference w:type="default" r:id="rId13"/>
+      <w:headerReference w:type="first" r:id="rId14"/>
+      <w:footerReference w:type="first" r:id="rId15"/>
       <w:pgSz w:w="12240" w:h="15840"/>
       <w:pgMar w:top="1440" w:right="1440" w:bottom="1440" w:left="1440" w:header="709" w:footer="709" w:gutter="0"/>
       <w:cols w:space="708"/>
@@ -5928,6 +6068,21 @@
 </file>
 
 <file path=customXml/item1.xml><?xml version="1.0" encoding="utf-8"?>
+<p:properties xmlns:p="http://schemas.microsoft.com/office/2006/metadata/properties" xmlns:xsi="http://www.w3.org/2001/XMLSchema-instance" xmlns:pc="http://schemas.microsoft.com/office/infopath/2007/PartnerControls">
+  <documentManagement/>
+</p:properties>
+</file>
+
+<file path=customXml/item2.xml><?xml version="1.0" encoding="utf-8"?>
+<?mso-contentType ?>
+<FormTemplates xmlns="http://schemas.microsoft.com/sharepoint/v3/contenttype/forms">
+  <Display>DocumentLibraryForm</Display>
+  <Edit>DocumentLibraryForm</Edit>
+  <New>DocumentLibraryForm</New>
+</FormTemplates>
+</file>
+
+<file path=customXml/item3.xml><?xml version="1.0" encoding="utf-8"?>
 <ct:contentTypeSchema xmlns:ct="http://schemas.microsoft.com/office/2006/metadata/contentType" xmlns:ma="http://schemas.microsoft.com/office/2006/metadata/properties/metaAttributes" ct:_="" ma:_="" ma:contentTypeName="Document" ma:contentTypeID="0x0101001992CF1DC3892F46B577B577E19A808E" ma:contentTypeVersion="5" ma:contentTypeDescription="Create a new document." ma:contentTypeScope="" ma:versionID="d47492a41f6660b80229fbe56dfa86c3">
   <xsd:schema xmlns:xsd="http://www.w3.org/2001/XMLSchema" xmlns:xs="http://www.w3.org/2001/XMLSchema" xmlns:p="http://schemas.microsoft.com/office/2006/metadata/properties" xmlns:ns2="69f47043-3d61-4591-af3b-123126e82861" xmlns:ns3="11459ee2-a6c3-4260-926d-4744e9610a07" targetNamespace="http://schemas.microsoft.com/office/2006/metadata/properties" ma:root="true" ma:fieldsID="e9ddd18a04eb091d82c3c5529d6a5468" ns2:_="" ns3:_="">
     <xsd:import namespace="69f47043-3d61-4591-af3b-123126e82861"/>
@@ -6098,29 +6253,38 @@
 </ct:contentTypeSchema>
 </file>
 
-<file path=customXml/item2.xml><?xml version="1.0" encoding="utf-8"?>
-<?mso-contentType ?>
-<FormTemplates xmlns="http://schemas.microsoft.com/sharepoint/v3/contenttype/forms">
-  <Display>DocumentLibraryForm</Display>
-  <Edit>DocumentLibraryForm</Edit>
-  <New>DocumentLibraryForm</New>
-</FormTemplates>
-</file>
-
-<file path=customXml/item3.xml><?xml version="1.0" encoding="utf-8"?>
-<p:properties xmlns:p="http://schemas.microsoft.com/office/2006/metadata/properties" xmlns:xsi="http://www.w3.org/2001/XMLSchema-instance" xmlns:pc="http://schemas.microsoft.com/office/infopath/2007/PartnerControls">
-  <documentManagement/>
-</p:properties>
-</file>
-
 <file path=customXml/itemProps1.xml><?xml version="1.0" encoding="utf-8"?>
-<ds:datastoreItem xmlns:ds="http://schemas.openxmlformats.org/officeDocument/2006/customXml" ds:itemID="{2AB4930A-70E5-4A03-B68A-0D62B9CEBAC3}"/>
+<ds:datastoreItem xmlns:ds="http://schemas.openxmlformats.org/officeDocument/2006/customXml" ds:itemID="{70D63CEE-36B3-49B1-913F-BBCEFCA02914}">
+  <ds:schemaRefs>
+    <ds:schemaRef ds:uri="http://schemas.microsoft.com/office/2006/metadata/properties"/>
+    <ds:schemaRef ds:uri="http://schemas.microsoft.com/office/infopath/2007/PartnerControls"/>
+  </ds:schemaRefs>
+</ds:datastoreItem>
 </file>
 
 <file path=customXml/itemProps2.xml><?xml version="1.0" encoding="utf-8"?>
-<ds:datastoreItem xmlns:ds="http://schemas.openxmlformats.org/officeDocument/2006/customXml" ds:itemID="{2528F0E7-E6C0-4ABC-BFA8-3ACCCE7D4B38}"/>
+<ds:datastoreItem xmlns:ds="http://schemas.openxmlformats.org/officeDocument/2006/customXml" ds:itemID="{2528F0E7-E6C0-4ABC-BFA8-3ACCCE7D4B38}">
+  <ds:schemaRefs>
+    <ds:schemaRef ds:uri="http://schemas.microsoft.com/sharepoint/v3/contenttype/forms"/>
+  </ds:schemaRefs>
+</ds:datastoreItem>
 </file>
 
 <file path=customXml/itemProps3.xml><?xml version="1.0" encoding="utf-8"?>
-<ds:datastoreItem xmlns:ds="http://schemas.openxmlformats.org/officeDocument/2006/customXml" ds:itemID="{70D63CEE-36B3-49B1-913F-BBCEFCA02914}"/>
+<ds:datastoreItem xmlns:ds="http://schemas.openxmlformats.org/officeDocument/2006/customXml" ds:itemID="{2AB4930A-70E5-4A03-B68A-0D62B9CEBAC3}">
+  <ds:schemaRefs>
+    <ds:schemaRef ds:uri="http://schemas.microsoft.com/office/2006/metadata/contentType"/>
+    <ds:schemaRef ds:uri="http://schemas.microsoft.com/office/2006/metadata/properties/metaAttributes"/>
+    <ds:schemaRef ds:uri="http://www.w3.org/2001/XMLSchema"/>
+    <ds:schemaRef ds:uri="http://schemas.microsoft.com/office/2006/metadata/properties"/>
+    <ds:schemaRef ds:uri="69f47043-3d61-4591-af3b-123126e82861"/>
+    <ds:schemaRef ds:uri="11459ee2-a6c3-4260-926d-4744e9610a07"/>
+    <ds:schemaRef ds:uri="http://schemas.microsoft.com/office/2006/documentManagement/types"/>
+    <ds:schemaRef ds:uri="http://schemas.microsoft.com/office/infopath/2007/PartnerControls"/>
+    <ds:schemaRef ds:uri="http://schemas.openxmlformats.org/package/2006/metadata/core-properties"/>
+    <ds:schemaRef ds:uri="http://purl.org/dc/elements/1.1/"/>
+    <ds:schemaRef ds:uri="http://purl.org/dc/terms/"/>
+    <ds:schemaRef ds:uri="http://schemas.microsoft.com/internal/obd"/>
+  </ds:schemaRefs>
+</ds:datastoreItem>
 </file>
</xml_diff>